<commit_message>
questões 1,2 e 3
feitas
</commit_message>
<xml_diff>
--- a/lista 4 SO.docx
+++ b/lista 4 SO.docx
@@ -167,9 +167,11 @@
     <w:p>
       <w:pPr>
         <w:rPr>
-          <w:rFonts w:ascii="Arial" w:hAnsi="Arial" w:cs="Arial"/>
-          <w:color w:val="000000"/>
-          <w:highlight w:val="yellow"/>
+          <w:rFonts w:ascii="Cambria" w:eastAsia="Times New Roman" w:hAnsi="Cambria" w:cs="Times New Roman"/>
+          <w:color w:val="000000"/>
+          <w:sz w:val="18"/>
+          <w:szCs w:val="18"/>
+          <w:lang w:eastAsia="pt-BR"/>
         </w:rPr>
       </w:pPr>
       <w:proofErr w:type="spellStart"/>
@@ -208,62 +210,422 @@
         <w:br/>
         <w:t>que isso significa e quais os problemas associados?</w:t>
       </w:r>
+      <w:r>
+        <w:rPr>
+          <w:rFonts w:ascii="Arial" w:hAnsi="Arial" w:cs="Arial"/>
+          <w:color w:val="000000"/>
+          <w:highlight w:val="yellow"/>
+        </w:rPr>
+        <w:t xml:space="preserve">                                                   </w:t>
+      </w:r>
+      <w:r>
+        <w:rPr>
+          <w:rFonts w:ascii="Arial" w:hAnsi="Arial" w:cs="Arial"/>
+          <w:b/>
+          <w:color w:val="000000"/>
+          <w:sz w:val="24"/>
+          <w:highlight w:val="yellow"/>
+        </w:rPr>
+        <w:t xml:space="preserve">Resp.: </w:t>
+      </w:r>
+      <w:r>
+        <w:rPr>
+          <w:rFonts w:ascii="Times New Roman" w:hAnsi="Times New Roman" w:cs="Times New Roman"/>
+          <w:b/>
+          <w:sz w:val="24"/>
+          <w:szCs w:val="24"/>
+        </w:rPr>
+        <w:t xml:space="preserve">Neste tipo de gerência de memória, cada programa considera a memória física tal qual ela de fato é. </w:t>
+      </w:r>
+      <w:r>
+        <w:rPr>
+          <w:rFonts w:ascii="Times New Roman" w:hAnsi="Times New Roman" w:cs="Times New Roman"/>
+          <w:b/>
+          <w:sz w:val="24"/>
+          <w:szCs w:val="24"/>
+        </w:rPr>
+        <w:t xml:space="preserve">Ou seja, na </w:t>
+      </w:r>
+      <w:r>
+        <w:rPr>
+          <w:rFonts w:ascii="Times New Roman" w:hAnsi="Times New Roman" w:cs="Times New Roman"/>
+          <w:b/>
+          <w:bCs/>
+          <w:sz w:val="24"/>
+          <w:szCs w:val="24"/>
+          <w:shd w:val="clear" w:color="auto" w:fill="FFFFFF"/>
+        </w:rPr>
+        <w:t>Gerência de memória sem abstração: endereço corresponde ao endereço físico.</w:t>
+      </w:r>
+      <w:r>
+        <w:rPr>
+          <w:rFonts w:ascii="Cambria" w:hAnsi="Cambria"/>
+          <w:sz w:val="18"/>
+          <w:szCs w:val="18"/>
+        </w:rPr>
+        <w:t xml:space="preserve"> </w:t>
+      </w:r>
     </w:p>
     <w:p>
       <w:pPr>
-        <w:rPr>
-          <w:rFonts w:ascii="Arial" w:hAnsi="Arial" w:cs="Arial"/>
-          <w:b/>
-          <w:color w:val="000000"/>
-          <w:sz w:val="24"/>
-          <w:highlight w:val="yellow"/>
-        </w:rPr>
-      </w:pPr>
-      <w:r>
-        <w:rPr>
-          <w:rFonts w:ascii="Arial" w:hAnsi="Arial" w:cs="Arial"/>
-          <w:b/>
-          <w:color w:val="000000"/>
-          <w:sz w:val="24"/>
-          <w:highlight w:val="yellow"/>
-        </w:rPr>
-        <w:t xml:space="preserve">Resp.: </w:t>
+        <w:pStyle w:val="Ttulo2"/>
+        <w:shd w:val="clear" w:color="auto" w:fill="FFFFFF"/>
+        <w:rPr>
+          <w:sz w:val="24"/>
+          <w:szCs w:val="24"/>
+        </w:rPr>
+      </w:pPr>
+      <w:r>
+        <w:rPr>
+          <w:rFonts w:ascii="Cambria" w:hAnsi="Cambria"/>
+          <w:color w:val="000000"/>
+          <w:sz w:val="18"/>
+          <w:szCs w:val="18"/>
+        </w:rPr>
+        <w:t>Problemas:</w:t>
+      </w:r>
+      <w:r>
+        <w:rPr>
+          <w:noProof/>
+        </w:rPr>
+        <w:t xml:space="preserve"> </w:t>
+      </w:r>
+      <w:r>
+        <w:rPr>
+          <w:noProof/>
+        </w:rPr>
+        <w:t xml:space="preserve"> </w:t>
+      </w:r>
+      <w:r>
+        <w:rPr>
+          <w:noProof/>
+        </w:rPr>
+        <w:t xml:space="preserve">1- em </w:t>
+      </w:r>
+      <w:r>
+        <w:rPr>
+          <w:sz w:val="24"/>
+          <w:szCs w:val="24"/>
+        </w:rPr>
+        <w:t xml:space="preserve">Sistemas </w:t>
+      </w:r>
+      <w:proofErr w:type="spellStart"/>
+      <w:r>
+        <w:rPr>
+          <w:sz w:val="24"/>
+          <w:szCs w:val="24"/>
+        </w:rPr>
+        <w:t>Monoprocessados</w:t>
+      </w:r>
+      <w:proofErr w:type="spellEnd"/>
+      <w:r>
+        <w:rPr>
+          <w:sz w:val="24"/>
+          <w:szCs w:val="24"/>
+        </w:rPr>
+        <w:t xml:space="preserve"> sem abstração de memória</w:t>
       </w:r>
     </w:p>
     <w:p>
       <w:pPr>
         <w:rPr>
-          <w:rFonts w:ascii="Arial" w:hAnsi="Arial" w:cs="Arial"/>
-          <w:color w:val="000000"/>
-          <w:highlight w:val="yellow"/>
-        </w:rPr>
-      </w:pPr>
-      <w:r>
-        <w:rPr>
-          <w:rFonts w:ascii="Arial" w:hAnsi="Arial" w:cs="Arial"/>
-          <w:color w:val="000000"/>
-          <w:highlight w:val="yellow"/>
-        </w:rPr>
-        <w:br/>
-        <w:t>2. Qual seria uma solução “ingênua” para o problema de endereçamento absoluto? Qual o nome dado a essa técnica? Qual(</w:t>
-      </w:r>
-      <w:proofErr w:type="spellStart"/>
-      <w:r>
-        <w:rPr>
-          <w:rFonts w:ascii="Arial" w:hAnsi="Arial" w:cs="Arial"/>
-          <w:color w:val="000000"/>
-          <w:highlight w:val="yellow"/>
-        </w:rPr>
-        <w:t>is</w:t>
-      </w:r>
-      <w:proofErr w:type="spellEnd"/>
-      <w:r>
-        <w:rPr>
-          <w:rFonts w:ascii="Arial" w:hAnsi="Arial" w:cs="Arial"/>
-          <w:color w:val="000000"/>
-          <w:highlight w:val="yellow"/>
-        </w:rPr>
-        <w:t>) seu(s) problema(s)?</w:t>
+          <w:rFonts w:ascii="Cambria" w:eastAsia="Times New Roman" w:hAnsi="Cambria" w:cs="Times New Roman"/>
+          <w:color w:val="000000"/>
+          <w:sz w:val="18"/>
+          <w:szCs w:val="18"/>
+          <w:lang w:eastAsia="pt-BR"/>
+        </w:rPr>
+      </w:pPr>
+      <w:r>
+        <w:rPr>
+          <w:rFonts w:ascii="Cambria" w:eastAsia="Times New Roman" w:hAnsi="Cambria" w:cs="Times New Roman"/>
+          <w:noProof/>
+          <w:color w:val="000000"/>
+          <w:sz w:val="18"/>
+          <w:szCs w:val="18"/>
+          <w:lang w:eastAsia="pt-BR"/>
+        </w:rPr>
+        <mc:AlternateContent>
+          <mc:Choice Requires="wps">
+            <w:drawing>
+              <wp:anchor distT="45720" distB="45720" distL="114300" distR="114300" simplePos="0" relativeHeight="251659264" behindDoc="0" locked="0" layoutInCell="1" allowOverlap="1" wp14:anchorId="50930AF0" wp14:editId="34176BD6">
+                <wp:simplePos x="0" y="0"/>
+                <wp:positionH relativeFrom="margin">
+                  <wp:posOffset>1301115</wp:posOffset>
+                </wp:positionH>
+                <wp:positionV relativeFrom="paragraph">
+                  <wp:posOffset>5080</wp:posOffset>
+                </wp:positionV>
+                <wp:extent cx="3009900" cy="2038350"/>
+                <wp:effectExtent l="0" t="0" r="19050" b="19050"/>
+                <wp:wrapSquare wrapText="bothSides"/>
+                <wp:docPr id="217" name="Caixa de Texto 2"/>
+                <wp:cNvGraphicFramePr>
+                  <a:graphicFrameLocks xmlns:a="http://schemas.openxmlformats.org/drawingml/2006/main"/>
+                </wp:cNvGraphicFramePr>
+                <a:graphic xmlns:a="http://schemas.openxmlformats.org/drawingml/2006/main">
+                  <a:graphicData uri="http://schemas.microsoft.com/office/word/2010/wordprocessingShape">
+                    <wps:wsp>
+                      <wps:cNvSpPr txBox="1">
+                        <a:spLocks noChangeArrowheads="1"/>
+                      </wps:cNvSpPr>
+                      <wps:spPr bwMode="auto">
+                        <a:xfrm>
+                          <a:off x="0" y="0"/>
+                          <a:ext cx="3009900" cy="2038350"/>
+                        </a:xfrm>
+                        <a:prstGeom prst="rect">
+                          <a:avLst/>
+                        </a:prstGeom>
+                        <a:solidFill>
+                          <a:srgbClr val="FFFFFF"/>
+                        </a:solidFill>
+                        <a:ln w="9525">
+                          <a:solidFill>
+                            <a:srgbClr val="000000"/>
+                          </a:solidFill>
+                          <a:miter lim="800000"/>
+                          <a:headEnd/>
+                          <a:tailEnd/>
+                        </a:ln>
+                      </wps:spPr>
+                      <wps:txbx>
+                        <w:txbxContent>
+                          <w:p>
+                            <w:pPr>
+                              <w:rPr>
+                                <w:noProof/>
+                                <w:lang w:eastAsia="pt-BR"/>
+                              </w:rPr>
+                            </w:pPr>
+                            <w:r>
+                              <w:rPr>
+                                <w:noProof/>
+                                <w:lang w:eastAsia="pt-BR"/>
+                              </w:rPr>
+                              <w:drawing>
+                                <wp:inline distT="0" distB="0" distL="0" distR="0" wp14:anchorId="46C09058" wp14:editId="646E6259">
+                                  <wp:extent cx="2589530" cy="1368030"/>
+                                  <wp:effectExtent l="0" t="0" r="1270" b="3810"/>
+                                  <wp:docPr id="1" name="Imagem 1"/>
+                                  <wp:cNvGraphicFramePr>
+                                    <a:graphicFrameLocks xmlns:a="http://schemas.openxmlformats.org/drawingml/2006/main" noChangeAspect="1"/>
+                                  </wp:cNvGraphicFramePr>
+                                  <a:graphic xmlns:a="http://schemas.openxmlformats.org/drawingml/2006/main">
+                                    <a:graphicData uri="http://schemas.openxmlformats.org/drawingml/2006/picture">
+                                      <pic:pic xmlns:pic="http://schemas.openxmlformats.org/drawingml/2006/picture">
+                                        <pic:nvPicPr>
+                                          <pic:cNvPr id="1" name=""/>
+                                          <pic:cNvPicPr/>
+                                        </pic:nvPicPr>
+                                        <pic:blipFill>
+                                          <a:blip r:embed="rId5"/>
+                                          <a:stretch>
+                                            <a:fillRect/>
+                                          </a:stretch>
+                                        </pic:blipFill>
+                                        <pic:spPr>
+                                          <a:xfrm>
+                                            <a:off x="0" y="0"/>
+                                            <a:ext cx="2589530" cy="1368030"/>
+                                          </a:xfrm>
+                                          <a:prstGeom prst="rect">
+                                            <a:avLst/>
+                                          </a:prstGeom>
+                                        </pic:spPr>
+                                      </pic:pic>
+                                    </a:graphicData>
+                                  </a:graphic>
+                                </wp:inline>
+                              </w:drawing>
+                            </w:r>
+                          </w:p>
+                          <w:p>
+                            <w:pPr>
+                              <w:rPr>
+                                <w:noProof/>
+                                <w:lang w:eastAsia="pt-BR"/>
+                              </w:rPr>
+                            </w:pPr>
+                            <w:r>
+                              <w:rPr>
+                                <w:noProof/>
+                                <w:lang w:eastAsia="pt-BR"/>
+                              </w:rPr>
+                              <w:t xml:space="preserve">       a                               b                          c </w:t>
+                            </w:r>
+                          </w:p>
+                          <w:p>
+                            <w:r>
+                              <w:rPr>
+                                <w:rFonts w:ascii="Cambria" w:hAnsi="Cambria"/>
+                                <w:b/>
+                                <w:bCs/>
+                                <w:sz w:val="15"/>
+                                <w:szCs w:val="15"/>
+                                <w:shd w:val="clear" w:color="auto" w:fill="FFFFFF"/>
+                              </w:rPr>
+                              <w:t xml:space="preserve">Modelos de organização de memória em sist. </w:t>
+                            </w:r>
+                            <w:proofErr w:type="spellStart"/>
+                            <w:r>
+                              <w:rPr>
+                                <w:rFonts w:ascii="Cambria" w:hAnsi="Cambria"/>
+                                <w:b/>
+                                <w:bCs/>
+                                <w:sz w:val="15"/>
+                                <w:szCs w:val="15"/>
+                                <w:shd w:val="clear" w:color="auto" w:fill="FFFFFF"/>
+                              </w:rPr>
+                              <w:t>monoprogramados</w:t>
+                            </w:r>
+                            <w:proofErr w:type="spellEnd"/>
+                          </w:p>
+                        </w:txbxContent>
+                      </wps:txbx>
+                      <wps:bodyPr rot="0" vert="horz" wrap="square" lIns="91440" tIns="45720" rIns="91440" bIns="45720" anchor="t" anchorCtr="0">
+                        <a:noAutofit/>
+                      </wps:bodyPr>
+                    </wps:wsp>
+                  </a:graphicData>
+                </a:graphic>
+                <wp14:sizeRelH relativeFrom="margin">
+                  <wp14:pctWidth>0</wp14:pctWidth>
+                </wp14:sizeRelH>
+                <wp14:sizeRelV relativeFrom="margin">
+                  <wp14:pctHeight>0</wp14:pctHeight>
+                </wp14:sizeRelV>
+              </wp:anchor>
+            </w:drawing>
+          </mc:Choice>
+          <mc:Fallback>
+            <w:pict>
+              <v:shapetype w14:anchorId="50930AF0" id="_x0000_t202" coordsize="21600,21600" o:spt="202" path="m,l,21600r21600,l21600,xe">
+                <v:stroke joinstyle="miter"/>
+                <v:path gradientshapeok="t" o:connecttype="rect"/>
+              </v:shapetype>
+              <v:shape id="Caixa de Texto 2" o:spid="_x0000_s1026" type="#_x0000_t202" style="position:absolute;margin-left:102.45pt;margin-top:.4pt;width:237pt;height:160.5pt;z-index:251659264;visibility:visible;mso-wrap-style:square;mso-width-percent:0;mso-height-percent:0;mso-wrap-distance-left:9pt;mso-wrap-distance-top:3.6pt;mso-wrap-distance-right:9pt;mso-wrap-distance-bottom:3.6pt;mso-position-horizontal:absolute;mso-position-horizontal-relative:margin;mso-position-vertical:absolute;mso-position-vertical-relative:text;mso-width-percent:0;mso-height-percent:0;mso-width-relative:margin;mso-height-relative:margin;v-text-anchor:top" o:gfxdata="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">
+                <v:textbox>
+                  <w:txbxContent>
+                    <w:p>
+                      <w:pPr>
+                        <w:rPr>
+                          <w:noProof/>
+                          <w:lang w:eastAsia="pt-BR"/>
+                        </w:rPr>
+                      </w:pPr>
+                      <w:r>
+                        <w:rPr>
+                          <w:noProof/>
+                          <w:lang w:eastAsia="pt-BR"/>
+                        </w:rPr>
+                        <w:drawing>
+                          <wp:inline distT="0" distB="0" distL="0" distR="0" wp14:anchorId="46C09058" wp14:editId="646E6259">
+                            <wp:extent cx="2589530" cy="1368030"/>
+                            <wp:effectExtent l="0" t="0" r="1270" b="3810"/>
+                            <wp:docPr id="1" name="Imagem 1"/>
+                            <wp:cNvGraphicFramePr>
+                              <a:graphicFrameLocks xmlns:a="http://schemas.openxmlformats.org/drawingml/2006/main" noChangeAspect="1"/>
+                            </wp:cNvGraphicFramePr>
+                            <a:graphic xmlns:a="http://schemas.openxmlformats.org/drawingml/2006/main">
+                              <a:graphicData uri="http://schemas.openxmlformats.org/drawingml/2006/picture">
+                                <pic:pic xmlns:pic="http://schemas.openxmlformats.org/drawingml/2006/picture">
+                                  <pic:nvPicPr>
+                                    <pic:cNvPr id="1" name=""/>
+                                    <pic:cNvPicPr/>
+                                  </pic:nvPicPr>
+                                  <pic:blipFill>
+                                    <a:blip r:embed="rId6"/>
+                                    <a:stretch>
+                                      <a:fillRect/>
+                                    </a:stretch>
+                                  </pic:blipFill>
+                                  <pic:spPr>
+                                    <a:xfrm>
+                                      <a:off x="0" y="0"/>
+                                      <a:ext cx="2589530" cy="1368030"/>
+                                    </a:xfrm>
+                                    <a:prstGeom prst="rect">
+                                      <a:avLst/>
+                                    </a:prstGeom>
+                                  </pic:spPr>
+                                </pic:pic>
+                              </a:graphicData>
+                            </a:graphic>
+                          </wp:inline>
+                        </w:drawing>
+                      </w:r>
+                    </w:p>
+                    <w:p>
+                      <w:pPr>
+                        <w:rPr>
+                          <w:noProof/>
+                          <w:lang w:eastAsia="pt-BR"/>
+                        </w:rPr>
+                      </w:pPr>
+                      <w:r>
+                        <w:rPr>
+                          <w:noProof/>
+                          <w:lang w:eastAsia="pt-BR"/>
+                        </w:rPr>
+                        <w:t xml:space="preserve">       a                               b                          c </w:t>
+                      </w:r>
+                    </w:p>
+                    <w:p>
+                      <w:r>
+                        <w:rPr>
+                          <w:rFonts w:ascii="Cambria" w:hAnsi="Cambria"/>
+                          <w:b/>
+                          <w:bCs/>
+                          <w:sz w:val="15"/>
+                          <w:szCs w:val="15"/>
+                          <w:shd w:val="clear" w:color="auto" w:fill="FFFFFF"/>
+                        </w:rPr>
+                        <w:t xml:space="preserve">Modelos de organização de memória em </w:t>
+                      </w:r>
+                      <w:r>
+                        <w:rPr>
+                          <w:rFonts w:ascii="Cambria" w:hAnsi="Cambria"/>
+                          <w:b/>
+                          <w:bCs/>
+                          <w:sz w:val="15"/>
+                          <w:szCs w:val="15"/>
+                          <w:shd w:val="clear" w:color="auto" w:fill="FFFFFF"/>
+                        </w:rPr>
+                        <w:t>sist.</w:t>
+                      </w:r>
+                      <w:r>
+                        <w:rPr>
+                          <w:rFonts w:ascii="Cambria" w:hAnsi="Cambria"/>
+                          <w:b/>
+                          <w:bCs/>
+                          <w:sz w:val="15"/>
+                          <w:szCs w:val="15"/>
+                          <w:shd w:val="clear" w:color="auto" w:fill="FFFFFF"/>
+                        </w:rPr>
+                        <w:t xml:space="preserve"> </w:t>
+                      </w:r>
+                      <w:proofErr w:type="spellStart"/>
+                      <w:r>
+                        <w:rPr>
+                          <w:rFonts w:ascii="Cambria" w:hAnsi="Cambria"/>
+                          <w:b/>
+                          <w:bCs/>
+                          <w:sz w:val="15"/>
+                          <w:szCs w:val="15"/>
+                          <w:shd w:val="clear" w:color="auto" w:fill="FFFFFF"/>
+                        </w:rPr>
+                        <w:t>monoprogramados</w:t>
+                      </w:r>
+                      <w:proofErr w:type="spellEnd"/>
+                    </w:p>
+                  </w:txbxContent>
+                </v:textbox>
+                <w10:wrap type="square" anchorx="margin"/>
+              </v:shape>
+            </w:pict>
+          </mc:Fallback>
+        </mc:AlternateContent>
       </w:r>
     </w:p>
     <w:p>
@@ -276,22 +638,14 @@
           <w:highlight w:val="yellow"/>
         </w:rPr>
       </w:pPr>
-      <w:r>
-        <w:rPr>
-          <w:rFonts w:ascii="Arial" w:hAnsi="Arial" w:cs="Arial"/>
-          <w:b/>
-          <w:color w:val="000000"/>
-          <w:sz w:val="24"/>
-          <w:highlight w:val="yellow"/>
-        </w:rPr>
-        <w:t xml:space="preserve">Resp.: </w:t>
-      </w:r>
     </w:p>
     <w:p>
       <w:pPr>
         <w:rPr>
           <w:rFonts w:ascii="Arial" w:hAnsi="Arial" w:cs="Arial"/>
-          <w:color w:val="000000"/>
+          <w:b/>
+          <w:color w:val="000000"/>
+          <w:sz w:val="24"/>
           <w:highlight w:val="yellow"/>
         </w:rPr>
       </w:pPr>
@@ -300,16 +654,949 @@
       <w:pPr>
         <w:rPr>
           <w:rFonts w:ascii="Arial" w:hAnsi="Arial" w:cs="Arial"/>
-          <w:color w:val="000000"/>
-        </w:rPr>
-      </w:pPr>
-      <w:r>
-        <w:rPr>
-          <w:rFonts w:ascii="Arial" w:hAnsi="Arial" w:cs="Arial"/>
-          <w:color w:val="000000"/>
+          <w:b/>
+          <w:color w:val="000000"/>
+          <w:sz w:val="24"/>
           <w:highlight w:val="yellow"/>
         </w:rPr>
+      </w:pPr>
+    </w:p>
+    <w:p>
+      <w:pPr>
+        <w:rPr>
+          <w:rFonts w:ascii="Arial" w:hAnsi="Arial" w:cs="Arial"/>
+          <w:b/>
+          <w:color w:val="000000"/>
+          <w:sz w:val="24"/>
+          <w:highlight w:val="yellow"/>
+        </w:rPr>
+      </w:pPr>
+    </w:p>
+    <w:p>
+      <w:pPr>
+        <w:rPr>
+          <w:rFonts w:ascii="Arial" w:hAnsi="Arial" w:cs="Arial"/>
+          <w:color w:val="000000"/>
+          <w:highlight w:val="yellow"/>
+        </w:rPr>
+      </w:pPr>
+      <w:r>
+        <w:rPr>
+          <w:rFonts w:ascii="Arial" w:hAnsi="Arial" w:cs="Arial"/>
+          <w:color w:val="000000"/>
+          <w:highlight w:val="yellow"/>
+        </w:rPr>
         <w:br/>
+      </w:r>
+    </w:p>
+    <w:p>
+      <w:pPr>
+        <w:rPr>
+          <w:rFonts w:ascii="Arial" w:hAnsi="Arial" w:cs="Arial"/>
+          <w:color w:val="000000"/>
+          <w:highlight w:val="yellow"/>
+        </w:rPr>
+      </w:pPr>
+    </w:p>
+    <w:p>
+      <w:pPr>
+        <w:rPr>
+          <w:rFonts w:ascii="Arial" w:hAnsi="Arial" w:cs="Arial"/>
+          <w:color w:val="000000"/>
+          <w:highlight w:val="yellow"/>
+        </w:rPr>
+      </w:pPr>
+    </w:p>
+    <w:p>
+      <w:pPr>
+        <w:rPr>
+          <w:rFonts w:ascii="Cambria" w:hAnsi="Cambria"/>
+          <w:color w:val="000000"/>
+          <w:sz w:val="18"/>
+          <w:szCs w:val="18"/>
+          <w:shd w:val="clear" w:color="auto" w:fill="FFFFFF"/>
+        </w:rPr>
+      </w:pPr>
+      <w:r>
+        <w:rPr>
+          <w:rFonts w:ascii="Arial" w:hAnsi="Arial" w:cs="Arial"/>
+          <w:color w:val="000000"/>
+        </w:rPr>
+        <w:t xml:space="preserve">Nesse exemplo </w:t>
+      </w:r>
+      <w:proofErr w:type="gramStart"/>
+      <w:r>
+        <w:rPr>
+          <w:rFonts w:ascii="Arial" w:hAnsi="Arial" w:cs="Arial"/>
+          <w:color w:val="000000"/>
+        </w:rPr>
+        <w:t>como  em</w:t>
+      </w:r>
+      <w:proofErr w:type="gramEnd"/>
+      <w:r>
+        <w:rPr>
+          <w:rFonts w:ascii="Arial" w:hAnsi="Arial" w:cs="Arial"/>
+          <w:color w:val="000000"/>
+        </w:rPr>
+        <w:t xml:space="preserve"> </w:t>
+      </w:r>
+      <w:r>
+        <w:rPr>
+          <w:rFonts w:ascii="Arial" w:hAnsi="Arial" w:cs="Arial"/>
+          <w:color w:val="000000"/>
+        </w:rPr>
+        <w:t>“a” e “c”</w:t>
+      </w:r>
+      <w:r>
+        <w:rPr>
+          <w:rStyle w:val="Ttulo3Char"/>
+          <w:rFonts w:ascii="Cambria" w:eastAsiaTheme="minorHAnsi" w:hAnsi="Cambria"/>
+          <w:color w:val="000000"/>
+          <w:sz w:val="18"/>
+          <w:szCs w:val="18"/>
+          <w:shd w:val="clear" w:color="auto" w:fill="FFFFFF"/>
+        </w:rPr>
+        <w:t xml:space="preserve"> </w:t>
+      </w:r>
+      <w:r>
+        <w:rPr>
+          <w:rStyle w:val="Ttulo3Char"/>
+          <w:rFonts w:ascii="Cambria" w:eastAsiaTheme="minorHAnsi" w:hAnsi="Cambria"/>
+          <w:color w:val="000000"/>
+          <w:sz w:val="18"/>
+          <w:szCs w:val="18"/>
+          <w:shd w:val="clear" w:color="auto" w:fill="FFFFFF"/>
+        </w:rPr>
+        <w:t xml:space="preserve">o Sist. Op. Está na </w:t>
+      </w:r>
+      <w:proofErr w:type="spellStart"/>
+      <w:r>
+        <w:rPr>
+          <w:rStyle w:val="Ttulo3Char"/>
+          <w:rFonts w:ascii="Cambria" w:eastAsiaTheme="minorHAnsi" w:hAnsi="Cambria"/>
+          <w:color w:val="000000"/>
+          <w:sz w:val="18"/>
+          <w:szCs w:val="18"/>
+          <w:shd w:val="clear" w:color="auto" w:fill="FFFFFF"/>
+        </w:rPr>
+        <w:t>ram</w:t>
+      </w:r>
+      <w:proofErr w:type="spellEnd"/>
+      <w:r>
+        <w:rPr>
+          <w:rStyle w:val="Ttulo3Char"/>
+          <w:rFonts w:ascii="Cambria" w:eastAsiaTheme="minorHAnsi" w:hAnsi="Cambria"/>
+          <w:color w:val="000000"/>
+          <w:sz w:val="18"/>
+          <w:szCs w:val="18"/>
+          <w:shd w:val="clear" w:color="auto" w:fill="FFFFFF"/>
+        </w:rPr>
+        <w:t xml:space="preserve"> um erro </w:t>
+      </w:r>
+      <w:r>
+        <w:rPr>
+          <w:rFonts w:ascii="Cambria" w:hAnsi="Cambria"/>
+          <w:color w:val="000000"/>
+          <w:sz w:val="18"/>
+          <w:szCs w:val="18"/>
+          <w:shd w:val="clear" w:color="auto" w:fill="FFFFFF"/>
+        </w:rPr>
+        <w:t xml:space="preserve">no programa do usuário pode ter consequências catastróficas para o SO, uma vez que a </w:t>
+      </w:r>
+      <w:proofErr w:type="spellStart"/>
+      <w:r>
+        <w:rPr>
+          <w:rFonts w:ascii="Cambria" w:hAnsi="Cambria"/>
+          <w:color w:val="000000"/>
+          <w:sz w:val="18"/>
+          <w:szCs w:val="18"/>
+          <w:shd w:val="clear" w:color="auto" w:fill="FFFFFF"/>
+        </w:rPr>
+        <w:t>ram</w:t>
+      </w:r>
+      <w:proofErr w:type="spellEnd"/>
+      <w:r>
+        <w:rPr>
+          <w:rFonts w:ascii="Cambria" w:hAnsi="Cambria"/>
+          <w:color w:val="000000"/>
+          <w:sz w:val="18"/>
+          <w:szCs w:val="18"/>
+          <w:shd w:val="clear" w:color="auto" w:fill="FFFFFF"/>
+        </w:rPr>
+        <w:t xml:space="preserve"> é volátil.</w:t>
+      </w:r>
+    </w:p>
+    <w:p>
+      <w:pPr>
+        <w:shd w:val="clear" w:color="auto" w:fill="FFFFFF"/>
+        <w:spacing w:before="100" w:beforeAutospacing="1" w:after="100" w:afterAutospacing="1" w:line="240" w:lineRule="auto"/>
+        <w:outlineLvl w:val="1"/>
+        <w:rPr>
+          <w:rFonts w:ascii="Times New Roman" w:eastAsia="Times New Roman" w:hAnsi="Times New Roman" w:cs="Times New Roman"/>
+          <w:b/>
+          <w:sz w:val="24"/>
+          <w:szCs w:val="24"/>
+          <w:lang w:eastAsia="pt-BR"/>
+        </w:rPr>
+      </w:pPr>
+      <w:r>
+        <w:rPr>
+          <w:rFonts w:ascii="Cambria" w:hAnsi="Cambria"/>
+          <w:color w:val="000000"/>
+          <w:sz w:val="18"/>
+          <w:szCs w:val="18"/>
+          <w:shd w:val="clear" w:color="auto" w:fill="FFFFFF"/>
+        </w:rPr>
+        <w:t xml:space="preserve">2- </w:t>
+      </w:r>
+      <w:r>
+        <w:rPr>
+          <w:rFonts w:ascii="Tahoma" w:eastAsia="Times New Roman" w:hAnsi="Tahoma" w:cs="Tahoma"/>
+          <w:bCs/>
+          <w:sz w:val="24"/>
+          <w:szCs w:val="24"/>
+          <w:lang w:eastAsia="pt-BR"/>
+        </w:rPr>
+        <w:t xml:space="preserve">Sistemas </w:t>
+      </w:r>
+      <w:proofErr w:type="spellStart"/>
+      <w:r>
+        <w:rPr>
+          <w:rFonts w:ascii="Tahoma" w:eastAsia="Times New Roman" w:hAnsi="Tahoma" w:cs="Tahoma"/>
+          <w:bCs/>
+          <w:sz w:val="24"/>
+          <w:szCs w:val="24"/>
+          <w:lang w:eastAsia="pt-BR"/>
+        </w:rPr>
+        <w:t>Multiprogramados</w:t>
+      </w:r>
+      <w:proofErr w:type="spellEnd"/>
+      <w:r>
+        <w:rPr>
+          <w:rFonts w:ascii="Tahoma" w:eastAsia="Times New Roman" w:hAnsi="Tahoma" w:cs="Tahoma"/>
+          <w:bCs/>
+          <w:sz w:val="24"/>
+          <w:szCs w:val="24"/>
+          <w:lang w:eastAsia="pt-BR"/>
+        </w:rPr>
+        <w:t> </w:t>
+      </w:r>
+      <w:r>
+        <w:rPr>
+          <w:rFonts w:ascii="Tahoma" w:eastAsia="Times New Roman" w:hAnsi="Tahoma" w:cs="Tahoma"/>
+          <w:bCs/>
+          <w:i/>
+          <w:iCs/>
+          <w:sz w:val="24"/>
+          <w:szCs w:val="24"/>
+          <w:lang w:eastAsia="pt-BR"/>
+        </w:rPr>
+        <w:t>sem</w:t>
+      </w:r>
+      <w:r>
+        <w:rPr>
+          <w:rFonts w:ascii="Tahoma" w:eastAsia="Times New Roman" w:hAnsi="Tahoma" w:cs="Tahoma"/>
+          <w:bCs/>
+          <w:sz w:val="24"/>
+          <w:szCs w:val="24"/>
+          <w:lang w:eastAsia="pt-BR"/>
+        </w:rPr>
+        <w:t> </w:t>
+      </w:r>
+      <w:r>
+        <w:rPr>
+          <w:rFonts w:ascii="Tahoma" w:eastAsia="Times New Roman" w:hAnsi="Tahoma" w:cs="Tahoma"/>
+          <w:bCs/>
+          <w:sz w:val="24"/>
+          <w:szCs w:val="24"/>
+          <w:lang w:eastAsia="pt-BR"/>
+        </w:rPr>
+        <w:t>Abstração de Memória</w:t>
+      </w:r>
+      <w:r>
+        <w:rPr>
+          <w:rFonts w:ascii="Tahoma" w:eastAsia="Times New Roman" w:hAnsi="Tahoma" w:cs="Tahoma"/>
+          <w:bCs/>
+          <w:sz w:val="24"/>
+          <w:szCs w:val="24"/>
+          <w:lang w:eastAsia="pt-BR"/>
+        </w:rPr>
+        <w:t xml:space="preserve"> </w:t>
+      </w:r>
+      <w:r>
+        <w:rPr>
+          <w:rFonts w:ascii="Times New Roman" w:eastAsia="Times New Roman" w:hAnsi="Times New Roman" w:cs="Times New Roman"/>
+          <w:b/>
+          <w:i/>
+          <w:iCs/>
+          <w:sz w:val="24"/>
+          <w:szCs w:val="24"/>
+          <w:lang w:eastAsia="pt-BR"/>
+        </w:rPr>
+        <w:t>Temos:                                                Opção 1</w:t>
+      </w:r>
+      <w:r>
+        <w:rPr>
+          <w:rFonts w:ascii="Times New Roman" w:eastAsia="Times New Roman" w:hAnsi="Times New Roman" w:cs="Times New Roman"/>
+          <w:b/>
+          <w:sz w:val="24"/>
+          <w:szCs w:val="24"/>
+          <w:lang w:eastAsia="pt-BR"/>
+        </w:rPr>
+        <w:t>: salvar o conteúdo completo da memória em disco e trazer do disco o próximo processo quando o anterior terminar ou for bloqueado ("</w:t>
+      </w:r>
+      <w:r>
+        <w:rPr>
+          <w:rFonts w:ascii="Times New Roman" w:eastAsia="Times New Roman" w:hAnsi="Times New Roman" w:cs="Times New Roman"/>
+          <w:b/>
+          <w:i/>
+          <w:iCs/>
+          <w:sz w:val="24"/>
+          <w:szCs w:val="24"/>
+          <w:lang w:eastAsia="pt-BR"/>
+        </w:rPr>
+        <w:t>swapping</w:t>
+      </w:r>
+      <w:r>
+        <w:rPr>
+          <w:rFonts w:ascii="Times New Roman" w:eastAsia="Times New Roman" w:hAnsi="Times New Roman" w:cs="Times New Roman"/>
+          <w:b/>
+          <w:sz w:val="24"/>
+          <w:szCs w:val="24"/>
+          <w:lang w:eastAsia="pt-BR"/>
+        </w:rPr>
+        <w:t>"</w:t>
+      </w:r>
+      <w:proofErr w:type="gramStart"/>
+      <w:r>
+        <w:rPr>
+          <w:rFonts w:ascii="Times New Roman" w:eastAsia="Times New Roman" w:hAnsi="Times New Roman" w:cs="Times New Roman"/>
+          <w:b/>
+          <w:sz w:val="24"/>
+          <w:szCs w:val="24"/>
+          <w:lang w:eastAsia="pt-BR"/>
+        </w:rPr>
+        <w:t>);</w:t>
+      </w:r>
+      <w:r>
+        <w:rPr>
+          <w:rFonts w:ascii="Times New Roman" w:eastAsia="Times New Roman" w:hAnsi="Times New Roman" w:cs="Times New Roman"/>
+          <w:b/>
+          <w:sz w:val="24"/>
+          <w:szCs w:val="24"/>
+          <w:lang w:eastAsia="pt-BR"/>
+        </w:rPr>
+        <w:t xml:space="preserve">   </w:t>
+      </w:r>
+      <w:proofErr w:type="gramEnd"/>
+      <w:r>
+        <w:rPr>
+          <w:rFonts w:ascii="Times New Roman" w:eastAsia="Times New Roman" w:hAnsi="Times New Roman" w:cs="Times New Roman"/>
+          <w:b/>
+          <w:sz w:val="24"/>
+          <w:szCs w:val="24"/>
+          <w:lang w:eastAsia="pt-BR"/>
+        </w:rPr>
+        <w:t xml:space="preserve">                                                                                                        </w:t>
+      </w:r>
+      <w:r>
+        <w:rPr>
+          <w:rFonts w:ascii="Times New Roman" w:eastAsia="Times New Roman" w:hAnsi="Times New Roman" w:cs="Times New Roman"/>
+          <w:b/>
+          <w:i/>
+          <w:iCs/>
+          <w:sz w:val="24"/>
+          <w:szCs w:val="24"/>
+          <w:lang w:eastAsia="pt-BR"/>
+        </w:rPr>
+        <w:t>Opção 2</w:t>
+      </w:r>
+      <w:r>
+        <w:rPr>
+          <w:rFonts w:ascii="Times New Roman" w:eastAsia="Times New Roman" w:hAnsi="Times New Roman" w:cs="Times New Roman"/>
+          <w:b/>
+          <w:sz w:val="24"/>
+          <w:szCs w:val="24"/>
+          <w:lang w:eastAsia="pt-BR"/>
+        </w:rPr>
+        <w:t>: com registradores da CPU especiais (</w:t>
+      </w:r>
+      <w:r>
+        <w:rPr>
+          <w:rFonts w:ascii="Times New Roman" w:eastAsia="Times New Roman" w:hAnsi="Times New Roman" w:cs="Times New Roman"/>
+          <w:b/>
+          <w:i/>
+          <w:iCs/>
+          <w:sz w:val="24"/>
+          <w:szCs w:val="24"/>
+          <w:lang w:eastAsia="pt-BR"/>
+        </w:rPr>
+        <w:t>hardware</w:t>
+      </w:r>
+      <w:r>
+        <w:rPr>
+          <w:rFonts w:ascii="Times New Roman" w:eastAsia="Times New Roman" w:hAnsi="Times New Roman" w:cs="Times New Roman"/>
+          <w:b/>
+          <w:sz w:val="24"/>
+          <w:szCs w:val="24"/>
+          <w:lang w:eastAsia="pt-BR"/>
+        </w:rPr>
+        <w:t>) correspondendo a chaves de proteção associadas a blocos de memória.</w:t>
+      </w:r>
+      <w:r>
+        <w:rPr>
+          <w:rFonts w:ascii="Times New Roman" w:eastAsia="Times New Roman" w:hAnsi="Times New Roman" w:cs="Times New Roman"/>
+          <w:b/>
+          <w:sz w:val="24"/>
+          <w:szCs w:val="24"/>
+          <w:lang w:eastAsia="pt-BR"/>
+        </w:rPr>
+        <w:t xml:space="preserve"> </w:t>
+      </w:r>
+    </w:p>
+    <w:p>
+      <w:pPr>
+        <w:shd w:val="clear" w:color="auto" w:fill="FFFFFF"/>
+        <w:spacing w:before="100" w:beforeAutospacing="1" w:after="100" w:afterAutospacing="1" w:line="240" w:lineRule="auto"/>
+        <w:outlineLvl w:val="1"/>
+        <w:rPr>
+          <w:rFonts w:ascii="Times New Roman" w:eastAsia="Times New Roman" w:hAnsi="Times New Roman" w:cs="Times New Roman"/>
+          <w:b/>
+          <w:sz w:val="24"/>
+          <w:szCs w:val="24"/>
+          <w:lang w:eastAsia="pt-BR"/>
+        </w:rPr>
+      </w:pPr>
+      <w:r>
+        <w:rPr>
+          <w:rFonts w:ascii="Times New Roman" w:eastAsia="Times New Roman" w:hAnsi="Times New Roman" w:cs="Times New Roman"/>
+          <w:b/>
+          <w:sz w:val="24"/>
+          <w:szCs w:val="24"/>
+          <w:lang w:eastAsia="pt-BR"/>
+        </w:rPr>
+        <w:t xml:space="preserve">                                                                                                                                  </w:t>
+      </w:r>
+      <w:r>
+        <w:rPr>
+          <w:rFonts w:ascii="Times New Roman" w:eastAsia="Times New Roman" w:hAnsi="Times New Roman" w:cs="Times New Roman"/>
+          <w:b/>
+          <w:sz w:val="24"/>
+          <w:szCs w:val="24"/>
+          <w:lang w:eastAsia="pt-BR"/>
+        </w:rPr>
+        <w:t xml:space="preserve">          </w:t>
+      </w:r>
+      <w:r>
+        <w:rPr>
+          <w:rFonts w:ascii="Times New Roman" w:eastAsia="Times New Roman" w:hAnsi="Times New Roman" w:cs="Times New Roman"/>
+          <w:b/>
+          <w:sz w:val="24"/>
+          <w:szCs w:val="24"/>
+          <w:lang w:eastAsia="pt-BR"/>
+        </w:rPr>
+        <w:t xml:space="preserve">O problema da </w:t>
+      </w:r>
+      <w:proofErr w:type="gramStart"/>
+      <w:r>
+        <w:rPr>
+          <w:rFonts w:ascii="Times New Roman" w:eastAsia="Times New Roman" w:hAnsi="Times New Roman" w:cs="Times New Roman"/>
+          <w:b/>
+          <w:sz w:val="24"/>
+          <w:szCs w:val="24"/>
+          <w:lang w:eastAsia="pt-BR"/>
+        </w:rPr>
+        <w:t>relocação</w:t>
+      </w:r>
+      <w:r>
+        <w:rPr>
+          <w:rFonts w:ascii="Times New Roman" w:eastAsia="Times New Roman" w:hAnsi="Times New Roman" w:cs="Times New Roman"/>
+          <w:b/>
+          <w:sz w:val="24"/>
+          <w:szCs w:val="24"/>
+          <w:lang w:eastAsia="pt-BR"/>
+        </w:rPr>
+        <w:t xml:space="preserve"> :</w:t>
+      </w:r>
+      <w:proofErr w:type="gramEnd"/>
+      <w:r>
+        <w:rPr>
+          <w:rFonts w:ascii="Times New Roman" w:eastAsia="Times New Roman" w:hAnsi="Times New Roman" w:cs="Times New Roman"/>
+          <w:b/>
+          <w:sz w:val="24"/>
+          <w:szCs w:val="24"/>
+          <w:lang w:eastAsia="pt-BR"/>
+        </w:rPr>
+        <w:t xml:space="preserve"> </w:t>
+      </w:r>
+      <w:r>
+        <w:rPr>
+          <w:rFonts w:ascii="Times New Roman" w:eastAsia="Times New Roman" w:hAnsi="Times New Roman" w:cs="Times New Roman"/>
+          <w:b/>
+          <w:sz w:val="24"/>
+          <w:szCs w:val="24"/>
+          <w:lang w:eastAsia="pt-BR"/>
+        </w:rPr>
+        <w:t>Os programas referenciam memória física absoluta. As instruções do programa são carregadas em um único</w:t>
+      </w:r>
+      <w:r>
+        <w:rPr>
+          <w:rFonts w:ascii="Times New Roman" w:eastAsia="Times New Roman" w:hAnsi="Times New Roman" w:cs="Times New Roman"/>
+          <w:b/>
+          <w:sz w:val="24"/>
+          <w:szCs w:val="24"/>
+          <w:lang w:eastAsia="pt-BR"/>
+        </w:rPr>
+        <w:t> </w:t>
+      </w:r>
+      <w:r>
+        <w:rPr>
+          <w:rFonts w:ascii="Times New Roman" w:eastAsia="Times New Roman" w:hAnsi="Times New Roman" w:cs="Times New Roman"/>
+          <w:b/>
+          <w:bCs/>
+          <w:sz w:val="24"/>
+          <w:szCs w:val="24"/>
+          <w:lang w:eastAsia="pt-BR"/>
+        </w:rPr>
+        <w:t>espaço contíguo</w:t>
+      </w:r>
+      <w:r>
+        <w:rPr>
+          <w:rFonts w:ascii="Times New Roman" w:eastAsia="Times New Roman" w:hAnsi="Times New Roman" w:cs="Times New Roman"/>
+          <w:b/>
+          <w:sz w:val="24"/>
+          <w:szCs w:val="24"/>
+          <w:lang w:eastAsia="pt-BR"/>
+        </w:rPr>
+        <w:t> </w:t>
+      </w:r>
+      <w:proofErr w:type="gramStart"/>
+      <w:r>
+        <w:rPr>
+          <w:rFonts w:ascii="Times New Roman" w:eastAsia="Times New Roman" w:hAnsi="Times New Roman" w:cs="Times New Roman"/>
+          <w:b/>
+          <w:sz w:val="24"/>
+          <w:szCs w:val="24"/>
+          <w:lang w:eastAsia="pt-BR"/>
+        </w:rPr>
+        <w:t xml:space="preserve">de </w:t>
+      </w:r>
+      <w:r>
+        <w:rPr>
+          <w:rFonts w:ascii="Times New Roman" w:eastAsia="Times New Roman" w:hAnsi="Times New Roman" w:cs="Times New Roman"/>
+          <w:b/>
+          <w:sz w:val="24"/>
+          <w:szCs w:val="24"/>
+          <w:lang w:eastAsia="pt-BR"/>
+        </w:rPr>
+        <w:t xml:space="preserve"> </w:t>
+      </w:r>
+      <w:r>
+        <w:rPr>
+          <w:rFonts w:ascii="Times New Roman" w:eastAsia="Times New Roman" w:hAnsi="Times New Roman" w:cs="Times New Roman"/>
+          <w:b/>
+          <w:sz w:val="24"/>
+          <w:szCs w:val="24"/>
+          <w:lang w:eastAsia="pt-BR"/>
+        </w:rPr>
+        <w:t>endereçamento</w:t>
+      </w:r>
+      <w:proofErr w:type="gramEnd"/>
+      <w:r>
+        <w:rPr>
+          <w:rFonts w:ascii="Times New Roman" w:eastAsia="Times New Roman" w:hAnsi="Times New Roman" w:cs="Times New Roman"/>
+          <w:b/>
+          <w:sz w:val="24"/>
+          <w:szCs w:val="24"/>
+          <w:lang w:eastAsia="pt-BR"/>
+        </w:rPr>
+        <w:t>. O "</w:t>
+      </w:r>
+      <w:proofErr w:type="spellStart"/>
+      <w:r>
+        <w:rPr>
+          <w:rFonts w:ascii="Times New Roman" w:eastAsia="Times New Roman" w:hAnsi="Times New Roman" w:cs="Times New Roman"/>
+          <w:b/>
+          <w:i/>
+          <w:iCs/>
+          <w:sz w:val="24"/>
+          <w:szCs w:val="24"/>
+          <w:lang w:eastAsia="pt-BR"/>
+        </w:rPr>
+        <w:t>linker</w:t>
+      </w:r>
+      <w:proofErr w:type="spellEnd"/>
+      <w:r>
+        <w:rPr>
+          <w:rFonts w:ascii="Times New Roman" w:eastAsia="Times New Roman" w:hAnsi="Times New Roman" w:cs="Times New Roman"/>
+          <w:b/>
+          <w:sz w:val="24"/>
+          <w:szCs w:val="24"/>
+          <w:lang w:eastAsia="pt-BR"/>
+        </w:rPr>
+        <w:t>" (usado para gerar o arquivo executável do programa) deve conhecer o endereço a partir do qual o programa deverá ser carregado na memória a fim de poder ajustar os endereços relativos gerados. Porém, esta informação só estará disponível no momento em que o programa for executado.</w:t>
+      </w:r>
+    </w:p>
+    <w:p>
+      <w:pPr>
+        <w:rPr>
+          <w:rFonts w:ascii="Arial" w:hAnsi="Arial" w:cs="Arial"/>
+          <w:color w:val="000000"/>
+          <w:highlight w:val="yellow"/>
+        </w:rPr>
+      </w:pPr>
+      <w:r>
+        <w:rPr>
+          <w:rFonts w:ascii="Arial" w:hAnsi="Arial" w:cs="Arial"/>
+          <w:color w:val="000000"/>
+          <w:highlight w:val="yellow"/>
+        </w:rPr>
+        <w:lastRenderedPageBreak/>
+        <w:t>2. Qual seria uma solução “ingênua” para o problema de endereçamento absoluto? Qual o nome dado a essa técnica? Qual(</w:t>
+      </w:r>
+      <w:proofErr w:type="spellStart"/>
+      <w:r>
+        <w:rPr>
+          <w:rFonts w:ascii="Arial" w:hAnsi="Arial" w:cs="Arial"/>
+          <w:color w:val="000000"/>
+          <w:highlight w:val="yellow"/>
+        </w:rPr>
+        <w:t>is</w:t>
+      </w:r>
+      <w:proofErr w:type="spellEnd"/>
+      <w:r>
+        <w:rPr>
+          <w:rFonts w:ascii="Arial" w:hAnsi="Arial" w:cs="Arial"/>
+          <w:color w:val="000000"/>
+          <w:highlight w:val="yellow"/>
+        </w:rPr>
+        <w:t>) seu(s) problema(s)?</w:t>
+      </w:r>
+    </w:p>
+    <w:p>
+      <w:pPr>
+        <w:shd w:val="clear" w:color="auto" w:fill="FFFFFF"/>
+        <w:spacing w:before="100" w:beforeAutospacing="1" w:after="100" w:afterAutospacing="1" w:line="201" w:lineRule="atLeast"/>
+        <w:jc w:val="both"/>
+        <w:rPr>
+          <w:rFonts w:ascii="Times New Roman" w:eastAsia="Times New Roman" w:hAnsi="Times New Roman" w:cs="Times New Roman"/>
+          <w:b/>
+          <w:sz w:val="24"/>
+          <w:szCs w:val="24"/>
+          <w:lang w:eastAsia="pt-BR"/>
+        </w:rPr>
+      </w:pPr>
+      <w:r>
+        <w:rPr>
+          <w:rFonts w:ascii="Arial" w:hAnsi="Arial" w:cs="Arial"/>
+          <w:b/>
+          <w:color w:val="000000"/>
+          <w:sz w:val="24"/>
+          <w:highlight w:val="yellow"/>
+        </w:rPr>
+        <w:t>Resp</w:t>
+      </w:r>
+      <w:r>
+        <w:rPr>
+          <w:rFonts w:ascii="Times New Roman" w:hAnsi="Times New Roman" w:cs="Times New Roman"/>
+          <w:b/>
+          <w:color w:val="000000"/>
+          <w:sz w:val="24"/>
+          <w:highlight w:val="yellow"/>
+        </w:rPr>
+        <w:t xml:space="preserve">.: </w:t>
+      </w:r>
+      <w:r>
+        <w:rPr>
+          <w:rFonts w:ascii="Times New Roman" w:hAnsi="Times New Roman" w:cs="Times New Roman"/>
+          <w:b/>
+          <w:color w:val="000000"/>
+          <w:sz w:val="24"/>
+        </w:rPr>
+        <w:t xml:space="preserve"> </w:t>
+      </w:r>
+      <w:r>
+        <w:rPr>
+          <w:rFonts w:ascii="Times New Roman" w:hAnsi="Times New Roman" w:cs="Times New Roman"/>
+          <w:b/>
+          <w:sz w:val="24"/>
+          <w:szCs w:val="24"/>
+        </w:rPr>
+        <w:t>M</w:t>
+      </w:r>
+      <w:r>
+        <w:rPr>
+          <w:rFonts w:ascii="Times New Roman" w:eastAsia="Times New Roman" w:hAnsi="Times New Roman" w:cs="Times New Roman"/>
+          <w:b/>
+          <w:sz w:val="24"/>
+          <w:szCs w:val="24"/>
+          <w:lang w:eastAsia="pt-BR"/>
+        </w:rPr>
+        <w:t xml:space="preserve">odificar o programa dinamicamente à medida em que for carregado para a memória. </w:t>
+      </w:r>
+    </w:p>
+    <w:p>
+      <w:pPr>
+        <w:shd w:val="clear" w:color="auto" w:fill="FFFFFF"/>
+        <w:spacing w:before="100" w:beforeAutospacing="1" w:after="100" w:afterAutospacing="1" w:line="201" w:lineRule="atLeast"/>
+        <w:jc w:val="both"/>
+        <w:rPr>
+          <w:rFonts w:ascii="Times New Roman" w:eastAsia="Times New Roman" w:hAnsi="Times New Roman" w:cs="Times New Roman"/>
+          <w:b/>
+          <w:sz w:val="24"/>
+          <w:szCs w:val="24"/>
+          <w:lang w:eastAsia="pt-BR"/>
+        </w:rPr>
+      </w:pPr>
+      <w:r>
+        <w:rPr>
+          <w:rFonts w:ascii="Times New Roman" w:eastAsia="Times New Roman" w:hAnsi="Times New Roman" w:cs="Times New Roman"/>
+          <w:b/>
+          <w:sz w:val="24"/>
+          <w:szCs w:val="24"/>
+          <w:lang w:eastAsia="pt-BR"/>
+        </w:rPr>
+        <w:t>Este recálculo dos endereços relativos gerados pelo</w:t>
+      </w:r>
+      <w:r>
+        <w:rPr>
+          <w:rFonts w:ascii="Times New Roman" w:eastAsia="Times New Roman" w:hAnsi="Times New Roman" w:cs="Times New Roman"/>
+          <w:b/>
+          <w:sz w:val="24"/>
+          <w:szCs w:val="24"/>
+          <w:lang w:eastAsia="pt-BR"/>
+        </w:rPr>
+        <w:t> </w:t>
+      </w:r>
+      <w:proofErr w:type="spellStart"/>
+      <w:r>
+        <w:rPr>
+          <w:rFonts w:ascii="Times New Roman" w:eastAsia="Times New Roman" w:hAnsi="Times New Roman" w:cs="Times New Roman"/>
+          <w:b/>
+          <w:i/>
+          <w:iCs/>
+          <w:sz w:val="24"/>
+          <w:szCs w:val="24"/>
+          <w:lang w:eastAsia="pt-BR"/>
+        </w:rPr>
+        <w:t>linker</w:t>
+      </w:r>
+      <w:proofErr w:type="spellEnd"/>
+      <w:r>
+        <w:rPr>
+          <w:rFonts w:ascii="Times New Roman" w:eastAsia="Times New Roman" w:hAnsi="Times New Roman" w:cs="Times New Roman"/>
+          <w:b/>
+          <w:sz w:val="24"/>
+          <w:szCs w:val="24"/>
+          <w:lang w:eastAsia="pt-BR"/>
+        </w:rPr>
+        <w:t> </w:t>
+      </w:r>
+      <w:r>
+        <w:rPr>
+          <w:rFonts w:ascii="Times New Roman" w:eastAsia="Times New Roman" w:hAnsi="Times New Roman" w:cs="Times New Roman"/>
+          <w:b/>
+          <w:sz w:val="24"/>
+          <w:szCs w:val="24"/>
+          <w:lang w:eastAsia="pt-BR"/>
+        </w:rPr>
+        <w:t>é conhecido como</w:t>
+      </w:r>
+      <w:r>
+        <w:rPr>
+          <w:rFonts w:ascii="Times New Roman" w:eastAsia="Times New Roman" w:hAnsi="Times New Roman" w:cs="Times New Roman"/>
+          <w:b/>
+          <w:sz w:val="24"/>
+          <w:szCs w:val="24"/>
+          <w:lang w:eastAsia="pt-BR"/>
+        </w:rPr>
+        <w:t> </w:t>
+      </w:r>
+      <w:r>
+        <w:rPr>
+          <w:rFonts w:ascii="Times New Roman" w:eastAsia="Times New Roman" w:hAnsi="Times New Roman" w:cs="Times New Roman"/>
+          <w:b/>
+          <w:bCs/>
+          <w:sz w:val="24"/>
+          <w:szCs w:val="24"/>
+          <w:lang w:eastAsia="pt-BR"/>
+        </w:rPr>
+        <w:t>RELOCAÇÃO ESTÁTICA</w:t>
+      </w:r>
+      <w:r>
+        <w:rPr>
+          <w:rFonts w:ascii="Times New Roman" w:eastAsia="Times New Roman" w:hAnsi="Times New Roman" w:cs="Times New Roman"/>
+          <w:b/>
+          <w:sz w:val="24"/>
+          <w:szCs w:val="24"/>
+          <w:lang w:eastAsia="pt-BR"/>
+        </w:rPr>
+        <w:t>.</w:t>
+      </w:r>
+      <w:r>
+        <w:rPr>
+          <w:rFonts w:ascii="Times New Roman" w:eastAsia="Times New Roman" w:hAnsi="Times New Roman" w:cs="Times New Roman"/>
+          <w:b/>
+          <w:sz w:val="24"/>
+          <w:szCs w:val="24"/>
+          <w:lang w:eastAsia="pt-BR"/>
+        </w:rPr>
+        <w:t xml:space="preserve"> </w:t>
+      </w:r>
+    </w:p>
+    <w:p>
+      <w:pPr>
+        <w:shd w:val="clear" w:color="auto" w:fill="FFFFFF"/>
+        <w:spacing w:before="100" w:beforeAutospacing="1" w:after="100" w:afterAutospacing="1" w:line="201" w:lineRule="atLeast"/>
+        <w:jc w:val="both"/>
+        <w:rPr>
+          <w:rFonts w:ascii="Times New Roman" w:eastAsia="Times New Roman" w:hAnsi="Times New Roman" w:cs="Times New Roman"/>
+          <w:b/>
+          <w:sz w:val="24"/>
+          <w:szCs w:val="24"/>
+          <w:lang w:eastAsia="pt-BR"/>
+        </w:rPr>
+      </w:pPr>
+      <w:r>
+        <w:rPr>
+          <w:rFonts w:ascii="Times New Roman" w:eastAsia="Times New Roman" w:hAnsi="Times New Roman" w:cs="Times New Roman"/>
+          <w:b/>
+          <w:sz w:val="24"/>
+          <w:szCs w:val="24"/>
+          <w:lang w:eastAsia="pt-BR"/>
+        </w:rPr>
+        <w:t>A</w:t>
+      </w:r>
+      <w:r>
+        <w:rPr>
+          <w:rFonts w:ascii="Times New Roman" w:eastAsia="Times New Roman" w:hAnsi="Times New Roman" w:cs="Times New Roman"/>
+          <w:b/>
+          <w:sz w:val="24"/>
+          <w:szCs w:val="24"/>
+          <w:lang w:eastAsia="pt-BR"/>
+        </w:rPr>
+        <w:t xml:space="preserve"> relocação </w:t>
+      </w:r>
+      <w:r>
+        <w:rPr>
+          <w:rFonts w:ascii="Times New Roman" w:eastAsia="Times New Roman" w:hAnsi="Times New Roman" w:cs="Times New Roman"/>
+          <w:b/>
+          <w:sz w:val="24"/>
+          <w:szCs w:val="24"/>
+          <w:lang w:eastAsia="pt-BR"/>
+        </w:rPr>
+        <w:t>estática é onerosa e complicada; uma vez que p</w:t>
+      </w:r>
+      <w:r>
+        <w:rPr>
+          <w:rFonts w:ascii="Times New Roman" w:eastAsia="Times New Roman" w:hAnsi="Times New Roman" w:cs="Times New Roman"/>
+          <w:b/>
+          <w:sz w:val="24"/>
+          <w:szCs w:val="24"/>
+          <w:lang w:eastAsia="pt-BR"/>
+        </w:rPr>
+        <w:t>ara gerar o executável, o</w:t>
+      </w:r>
+      <w:r>
+        <w:rPr>
+          <w:rFonts w:ascii="Times New Roman" w:eastAsia="Times New Roman" w:hAnsi="Times New Roman" w:cs="Times New Roman"/>
+          <w:b/>
+          <w:sz w:val="24"/>
+          <w:szCs w:val="24"/>
+          <w:lang w:eastAsia="pt-BR"/>
+        </w:rPr>
+        <w:t> </w:t>
+      </w:r>
+      <w:proofErr w:type="spellStart"/>
+      <w:r>
+        <w:rPr>
+          <w:rFonts w:ascii="Times New Roman" w:eastAsia="Times New Roman" w:hAnsi="Times New Roman" w:cs="Times New Roman"/>
+          <w:b/>
+          <w:i/>
+          <w:iCs/>
+          <w:sz w:val="24"/>
+          <w:szCs w:val="24"/>
+          <w:lang w:eastAsia="pt-BR"/>
+        </w:rPr>
+        <w:t>linker</w:t>
+      </w:r>
+      <w:proofErr w:type="spellEnd"/>
+      <w:r>
+        <w:rPr>
+          <w:rFonts w:ascii="Times New Roman" w:eastAsia="Times New Roman" w:hAnsi="Times New Roman" w:cs="Times New Roman"/>
+          <w:b/>
+          <w:sz w:val="24"/>
+          <w:szCs w:val="24"/>
+          <w:lang w:eastAsia="pt-BR"/>
+        </w:rPr>
+        <w:t> </w:t>
+      </w:r>
+      <w:r>
+        <w:rPr>
+          <w:rFonts w:ascii="Times New Roman" w:eastAsia="Times New Roman" w:hAnsi="Times New Roman" w:cs="Times New Roman"/>
+          <w:b/>
+          <w:sz w:val="24"/>
+          <w:szCs w:val="24"/>
+          <w:lang w:eastAsia="pt-BR"/>
+        </w:rPr>
+        <w:t>deve incluir no código binário</w:t>
+      </w:r>
+      <w:r>
+        <w:rPr>
+          <w:rFonts w:ascii="Times New Roman" w:eastAsia="Times New Roman" w:hAnsi="Times New Roman" w:cs="Times New Roman"/>
+          <w:b/>
+          <w:sz w:val="24"/>
+          <w:szCs w:val="24"/>
+          <w:lang w:eastAsia="pt-BR"/>
+        </w:rPr>
+        <w:t> </w:t>
+      </w:r>
+      <w:r>
+        <w:rPr>
+          <w:rFonts w:ascii="Times New Roman" w:eastAsia="Times New Roman" w:hAnsi="Times New Roman" w:cs="Times New Roman"/>
+          <w:b/>
+          <w:i/>
+          <w:iCs/>
+          <w:sz w:val="24"/>
+          <w:szCs w:val="24"/>
+          <w:lang w:eastAsia="pt-BR"/>
+        </w:rPr>
+        <w:t>informações sobre quais bytes são endereços de memória "relocáveis"</w:t>
+      </w:r>
+      <w:r>
+        <w:rPr>
+          <w:rFonts w:ascii="Times New Roman" w:eastAsia="Times New Roman" w:hAnsi="Times New Roman" w:cs="Times New Roman"/>
+          <w:b/>
+          <w:sz w:val="24"/>
+          <w:szCs w:val="24"/>
+          <w:lang w:eastAsia="pt-BR"/>
+        </w:rPr>
+        <w:t> </w:t>
+      </w:r>
+      <w:r>
+        <w:rPr>
+          <w:rFonts w:ascii="Times New Roman" w:eastAsia="Times New Roman" w:hAnsi="Times New Roman" w:cs="Times New Roman"/>
+          <w:b/>
+          <w:sz w:val="24"/>
+          <w:szCs w:val="24"/>
+          <w:lang w:eastAsia="pt-BR"/>
+        </w:rPr>
+        <w:t xml:space="preserve">e quais são códigos de operações, constantes ou outros itens que não devem ser relocados. </w:t>
+      </w:r>
+    </w:p>
+    <w:p>
+      <w:pPr>
+        <w:rPr>
+          <w:rFonts w:ascii="Arial" w:hAnsi="Arial" w:cs="Arial"/>
+          <w:color w:val="000000"/>
+        </w:rPr>
+      </w:pPr>
+      <w:r>
+        <w:rPr>
+          <w:rFonts w:ascii="Arial" w:hAnsi="Arial" w:cs="Arial"/>
+          <w:color w:val="000000"/>
+          <w:highlight w:val="yellow"/>
+        </w:rPr>
         <w:t>3. A “relocação dinâmica” é uma técnica com suporte de hardware que ataca os</w:t>
       </w:r>
       <w:r>
@@ -334,33 +1621,251 @@
     <w:p>
       <w:pPr>
         <w:rPr>
+          <w:b/>
+          <w:color w:val="000000"/>
+          <w:sz w:val="24"/>
+          <w:szCs w:val="24"/>
+        </w:rPr>
+      </w:pPr>
+      <w:r>
+        <w:rPr>
           <w:rFonts w:ascii="Arial" w:hAnsi="Arial" w:cs="Arial"/>
           <w:b/>
           <w:color w:val="000000"/>
           <w:sz w:val="24"/>
           <w:highlight w:val="yellow"/>
         </w:rPr>
-      </w:pPr>
-      <w:r>
-        <w:rPr>
-          <w:rFonts w:ascii="Arial" w:hAnsi="Arial" w:cs="Arial"/>
-          <w:b/>
-          <w:color w:val="000000"/>
-          <w:sz w:val="24"/>
-          <w:highlight w:val="yellow"/>
-        </w:rPr>
         <w:t xml:space="preserve">Resp.: </w:t>
+      </w:r>
+      <w:r>
+        <w:rPr>
+          <w:b/>
+          <w:color w:val="000000"/>
+          <w:sz w:val="24"/>
+          <w:szCs w:val="24"/>
+        </w:rPr>
+        <w:t>Baseada em hardware e software</w:t>
+      </w:r>
+      <w:r>
+        <w:rPr>
+          <w:b/>
+          <w:color w:val="000000"/>
+          <w:sz w:val="24"/>
+          <w:szCs w:val="24"/>
+        </w:rPr>
+        <w:t xml:space="preserve"> u</w:t>
+      </w:r>
+      <w:r>
+        <w:rPr>
+          <w:b/>
+          <w:color w:val="000000"/>
+          <w:sz w:val="24"/>
+          <w:szCs w:val="24"/>
+        </w:rPr>
+        <w:t>sa dos registradores: base e limite</w:t>
+      </w:r>
+      <w:r>
+        <w:rPr>
+          <w:b/>
+          <w:color w:val="000000"/>
+          <w:sz w:val="24"/>
+          <w:szCs w:val="24"/>
+        </w:rPr>
+        <w:t>.</w:t>
+      </w:r>
+      <w:r>
+        <w:rPr>
+          <w:b/>
+          <w:color w:val="000000"/>
+          <w:sz w:val="24"/>
+          <w:szCs w:val="24"/>
+        </w:rPr>
+        <w:br/>
+        <w:t>Cada acesso a memória é feito com relação à base</w:t>
+      </w:r>
+      <w:r>
+        <w:rPr>
+          <w:b/>
+          <w:color w:val="000000"/>
+          <w:sz w:val="24"/>
+          <w:szCs w:val="24"/>
+        </w:rPr>
+        <w:t>; o e</w:t>
+      </w:r>
+      <w:r>
+        <w:rPr>
+          <w:b/>
+          <w:color w:val="000000"/>
+          <w:sz w:val="24"/>
+          <w:szCs w:val="24"/>
+        </w:rPr>
+        <w:t>ndereço é somado à base; é verificado se o endereço</w:t>
+      </w:r>
+      <w:r>
+        <w:rPr>
+          <w:b/>
+          <w:color w:val="000000"/>
+          <w:sz w:val="24"/>
+          <w:szCs w:val="24"/>
+        </w:rPr>
+        <w:t xml:space="preserve"> </w:t>
+      </w:r>
+      <w:r>
+        <w:rPr>
+          <w:b/>
+          <w:color w:val="000000"/>
+          <w:sz w:val="24"/>
+          <w:szCs w:val="24"/>
+        </w:rPr>
+        <w:t>resultante ultrapassa o limite</w:t>
+      </w:r>
+      <w:r>
+        <w:rPr>
+          <w:b/>
+          <w:color w:val="000000"/>
+          <w:sz w:val="24"/>
+          <w:szCs w:val="24"/>
+        </w:rPr>
+        <w:t xml:space="preserve"> p</w:t>
+      </w:r>
+      <w:r>
+        <w:rPr>
+          <w:b/>
+          <w:color w:val="000000"/>
+          <w:sz w:val="24"/>
+          <w:szCs w:val="24"/>
+        </w:rPr>
+        <w:t>ermit</w:t>
+      </w:r>
+      <w:r>
+        <w:rPr>
+          <w:b/>
+          <w:color w:val="000000"/>
+          <w:sz w:val="24"/>
+          <w:szCs w:val="24"/>
+        </w:rPr>
+        <w:t>indo</w:t>
+      </w:r>
+      <w:r>
+        <w:rPr>
+          <w:b/>
+          <w:color w:val="000000"/>
+          <w:sz w:val="24"/>
+          <w:szCs w:val="24"/>
+        </w:rPr>
+        <w:t xml:space="preserve"> a carga dos programas em posições arbitrárias da</w:t>
+      </w:r>
+      <w:r>
+        <w:rPr>
+          <w:b/>
+          <w:color w:val="000000"/>
+          <w:sz w:val="24"/>
+          <w:szCs w:val="24"/>
+        </w:rPr>
+        <w:t xml:space="preserve"> </w:t>
+      </w:r>
+      <w:r>
+        <w:rPr>
+          <w:b/>
+          <w:color w:val="000000"/>
+          <w:sz w:val="24"/>
+          <w:szCs w:val="24"/>
+        </w:rPr>
+        <w:t>memória e a proteção entre programas</w:t>
+      </w:r>
+      <w:r>
+        <w:rPr>
+          <w:b/>
+          <w:color w:val="000000"/>
+          <w:sz w:val="24"/>
+          <w:szCs w:val="24"/>
+        </w:rPr>
+        <w:t>.</w:t>
       </w:r>
     </w:p>
     <w:p>
       <w:pPr>
         <w:rPr>
-          <w:rFonts w:ascii="Arial" w:hAnsi="Arial" w:cs="Arial"/>
-          <w:color w:val="000000"/>
+          <w:b/>
+          <w:color w:val="000000"/>
+          <w:sz w:val="24"/>
+          <w:szCs w:val="24"/>
         </w:rPr>
       </w:pPr>
       <w:bookmarkStart w:id="0" w:name="_GoBack"/>
       <w:bookmarkEnd w:id="0"/>
+      <w:r>
+        <w:rPr>
+          <w:b/>
+          <w:color w:val="000000"/>
+          <w:sz w:val="24"/>
+          <w:szCs w:val="24"/>
+        </w:rPr>
+        <w:br/>
+      </w:r>
+      <w:r>
+        <w:rPr>
+          <w:b/>
+          <w:color w:val="000000"/>
+          <w:sz w:val="24"/>
+          <w:szCs w:val="24"/>
+        </w:rPr>
+        <w:t>Desvantagem</w:t>
+      </w:r>
+      <w:r>
+        <w:rPr>
+          <w:b/>
+          <w:color w:val="000000"/>
+          <w:sz w:val="24"/>
+          <w:szCs w:val="24"/>
+        </w:rPr>
+        <w:t xml:space="preserve">: </w:t>
+      </w:r>
+      <w:r>
+        <w:rPr>
+          <w:b/>
+          <w:color w:val="000000"/>
+          <w:sz w:val="24"/>
+          <w:szCs w:val="24"/>
+        </w:rPr>
+        <w:t>Custo computacional de somar</w:t>
+      </w:r>
+      <w:r>
+        <w:rPr>
+          <w:b/>
+          <w:color w:val="000000"/>
+          <w:sz w:val="24"/>
+          <w:szCs w:val="24"/>
+        </w:rPr>
+        <w:t xml:space="preserve"> </w:t>
+      </w:r>
+      <w:r>
+        <w:rPr>
+          <w:b/>
+          <w:color w:val="000000"/>
+          <w:sz w:val="24"/>
+          <w:szCs w:val="24"/>
+        </w:rPr>
+        <w:t>e verificar</w:t>
+      </w:r>
+      <w:r>
+        <w:rPr>
+          <w:b/>
+          <w:color w:val="000000"/>
+          <w:sz w:val="24"/>
+          <w:szCs w:val="24"/>
+        </w:rPr>
+        <w:t xml:space="preserve"> </w:t>
+      </w:r>
+      <w:r>
+        <w:rPr>
+          <w:b/>
+          <w:color w:val="000000"/>
+          <w:sz w:val="24"/>
+          <w:szCs w:val="24"/>
+        </w:rPr>
+        <w:t>a cada acesso</w:t>
+      </w:r>
     </w:p>
     <w:p>
       <w:pPr>
@@ -572,7 +2077,6 @@
           <w:color w:val="000000"/>
           <w:highlight w:val="cyan"/>
         </w:rPr>
-        <w:lastRenderedPageBreak/>
         <w:br/>
         <w:t xml:space="preserve">9. O que é falha de página (ou </w:t>
       </w:r>
@@ -681,7 +2185,16 @@
           <w:color w:val="000000"/>
           <w:highlight w:val="cyan"/>
         </w:rPr>
-        <w:t>, LRU). Ela, porém, não é implementada exatamente na prática, mas na forma de aproximações. Uma aproximação é substituir a página não usada frequentemente (NFU). Qual o problema dessa técnica? Como é possível altera-la de forma a se adaptar melhor ao comportamento dos processos no tempo?</w:t>
+        <w:t xml:space="preserve">, LRU). Ela, porém, não é </w:t>
+      </w:r>
+      <w:r>
+        <w:rPr>
+          <w:rFonts w:ascii="Arial" w:hAnsi="Arial" w:cs="Arial"/>
+          <w:color w:val="000000"/>
+          <w:highlight w:val="cyan"/>
+        </w:rPr>
+        <w:lastRenderedPageBreak/>
+        <w:t>implementada exatamente na prática, mas na forma de aproximações. Uma aproximação é substituir a página não usada frequentemente (NFU). Qual o problema dessa técnica? Como é possível altera-la de forma a se adaptar melhor ao comportamento dos processos no tempo?</w:t>
       </w:r>
     </w:p>
     <w:p>
@@ -784,6 +2297,163 @@
     </w:sectPr>
   </w:body>
 </w:document>
+</file>
+
+<file path=word/numbering.xml><?xml version="1.0" encoding="utf-8"?>
+<w:numbering xmlns:wpc="http://schemas.microsoft.com/office/word/2010/wordprocessingCanvas" xmlns:mc="http://schemas.openxmlformats.org/markup-compatibility/2006" xmlns:o="urn:schemas-microsoft-com:office:office" xmlns:r="http://schemas.openxmlformats.org/officeDocument/2006/relationships" xmlns:m="http://schemas.openxmlformats.org/officeDocument/2006/math" xmlns:v="urn:schemas-microsoft-com:vml" xmlns:wp14="http://schemas.microsoft.com/office/word/2010/wordprocessingDrawing" xmlns:wp="http://schemas.openxmlformats.org/drawingml/2006/wordprocessingDrawing" xmlns:w10="urn:schemas-microsoft-com:office:word" xmlns:w="http://schemas.openxmlformats.org/wordprocessingml/2006/main" xmlns:w14="http://schemas.microsoft.com/office/word/2010/wordml" xmlns:w15="http://schemas.microsoft.com/office/word/2012/wordml" xmlns:wpg="http://schemas.microsoft.com/office/word/2010/wordprocessingGroup" xmlns:wpi="http://schemas.microsoft.com/office/word/2010/wordprocessingInk" xmlns:wne="http://schemas.microsoft.com/office/word/2006/wordml" xmlns:wps="http://schemas.microsoft.com/office/word/2010/wordprocessingShape" mc:Ignorable="w14 w15 wp14">
+  <w:abstractNum w:abstractNumId="0">
+    <w:nsid w:val="265663C1"/>
+    <w:multiLevelType w:val="multilevel"/>
+    <w:tmpl w:val="429CE38A"/>
+    <w:lvl w:ilvl="0">
+      <w:start w:val="1"/>
+      <w:numFmt w:val="bullet"/>
+      <w:lvlText w:val=""/>
+      <w:lvlJc w:val="left"/>
+      <w:pPr>
+        <w:tabs>
+          <w:tab w:val="num" w:pos="720"/>
+        </w:tabs>
+        <w:ind w:left="720" w:hanging="360"/>
+      </w:pPr>
+      <w:rPr>
+        <w:rFonts w:ascii="Symbol" w:hAnsi="Symbol" w:hint="default"/>
+        <w:sz w:val="20"/>
+      </w:rPr>
+    </w:lvl>
+    <w:lvl w:ilvl="1" w:tentative="1">
+      <w:start w:val="1"/>
+      <w:numFmt w:val="bullet"/>
+      <w:lvlText w:val="o"/>
+      <w:lvlJc w:val="left"/>
+      <w:pPr>
+        <w:tabs>
+          <w:tab w:val="num" w:pos="1440"/>
+        </w:tabs>
+        <w:ind w:left="1440" w:hanging="360"/>
+      </w:pPr>
+      <w:rPr>
+        <w:rFonts w:ascii="Courier New" w:hAnsi="Courier New" w:hint="default"/>
+        <w:sz w:val="20"/>
+      </w:rPr>
+    </w:lvl>
+    <w:lvl w:ilvl="2" w:tentative="1">
+      <w:start w:val="1"/>
+      <w:numFmt w:val="bullet"/>
+      <w:lvlText w:val=""/>
+      <w:lvlJc w:val="left"/>
+      <w:pPr>
+        <w:tabs>
+          <w:tab w:val="num" w:pos="2160"/>
+        </w:tabs>
+        <w:ind w:left="2160" w:hanging="360"/>
+      </w:pPr>
+      <w:rPr>
+        <w:rFonts w:ascii="Wingdings" w:hAnsi="Wingdings" w:hint="default"/>
+        <w:sz w:val="20"/>
+      </w:rPr>
+    </w:lvl>
+    <w:lvl w:ilvl="3" w:tentative="1">
+      <w:start w:val="1"/>
+      <w:numFmt w:val="bullet"/>
+      <w:lvlText w:val=""/>
+      <w:lvlJc w:val="left"/>
+      <w:pPr>
+        <w:tabs>
+          <w:tab w:val="num" w:pos="2880"/>
+        </w:tabs>
+        <w:ind w:left="2880" w:hanging="360"/>
+      </w:pPr>
+      <w:rPr>
+        <w:rFonts w:ascii="Wingdings" w:hAnsi="Wingdings" w:hint="default"/>
+        <w:sz w:val="20"/>
+      </w:rPr>
+    </w:lvl>
+    <w:lvl w:ilvl="4" w:tentative="1">
+      <w:start w:val="1"/>
+      <w:numFmt w:val="bullet"/>
+      <w:lvlText w:val=""/>
+      <w:lvlJc w:val="left"/>
+      <w:pPr>
+        <w:tabs>
+          <w:tab w:val="num" w:pos="3600"/>
+        </w:tabs>
+        <w:ind w:left="3600" w:hanging="360"/>
+      </w:pPr>
+      <w:rPr>
+        <w:rFonts w:ascii="Wingdings" w:hAnsi="Wingdings" w:hint="default"/>
+        <w:sz w:val="20"/>
+      </w:rPr>
+    </w:lvl>
+    <w:lvl w:ilvl="5" w:tentative="1">
+      <w:start w:val="1"/>
+      <w:numFmt w:val="bullet"/>
+      <w:lvlText w:val=""/>
+      <w:lvlJc w:val="left"/>
+      <w:pPr>
+        <w:tabs>
+          <w:tab w:val="num" w:pos="4320"/>
+        </w:tabs>
+        <w:ind w:left="4320" w:hanging="360"/>
+      </w:pPr>
+      <w:rPr>
+        <w:rFonts w:ascii="Wingdings" w:hAnsi="Wingdings" w:hint="default"/>
+        <w:sz w:val="20"/>
+      </w:rPr>
+    </w:lvl>
+    <w:lvl w:ilvl="6" w:tentative="1">
+      <w:start w:val="1"/>
+      <w:numFmt w:val="bullet"/>
+      <w:lvlText w:val=""/>
+      <w:lvlJc w:val="left"/>
+      <w:pPr>
+        <w:tabs>
+          <w:tab w:val="num" w:pos="5040"/>
+        </w:tabs>
+        <w:ind w:left="5040" w:hanging="360"/>
+      </w:pPr>
+      <w:rPr>
+        <w:rFonts w:ascii="Wingdings" w:hAnsi="Wingdings" w:hint="default"/>
+        <w:sz w:val="20"/>
+      </w:rPr>
+    </w:lvl>
+    <w:lvl w:ilvl="7" w:tentative="1">
+      <w:start w:val="1"/>
+      <w:numFmt w:val="bullet"/>
+      <w:lvlText w:val=""/>
+      <w:lvlJc w:val="left"/>
+      <w:pPr>
+        <w:tabs>
+          <w:tab w:val="num" w:pos="5760"/>
+        </w:tabs>
+        <w:ind w:left="5760" w:hanging="360"/>
+      </w:pPr>
+      <w:rPr>
+        <w:rFonts w:ascii="Wingdings" w:hAnsi="Wingdings" w:hint="default"/>
+        <w:sz w:val="20"/>
+      </w:rPr>
+    </w:lvl>
+    <w:lvl w:ilvl="8" w:tentative="1">
+      <w:start w:val="1"/>
+      <w:numFmt w:val="bullet"/>
+      <w:lvlText w:val=""/>
+      <w:lvlJc w:val="left"/>
+      <w:pPr>
+        <w:tabs>
+          <w:tab w:val="num" w:pos="6480"/>
+        </w:tabs>
+        <w:ind w:left="6480" w:hanging="360"/>
+      </w:pPr>
+      <w:rPr>
+        <w:rFonts w:ascii="Wingdings" w:hAnsi="Wingdings" w:hint="default"/>
+        <w:sz w:val="20"/>
+      </w:rPr>
+    </w:lvl>
+  </w:abstractNum>
+  <w:num w:numId="1">
+    <w:abstractNumId w:val="0"/>
+  </w:num>
+</w:numbering>
 </file>
 
 <file path=word/styles.xml><?xml version="1.0" encoding="utf-8"?>
@@ -1181,6 +2851,26 @@
     <w:qFormat/>
     <w:rsid w:val="007F4167"/>
   </w:style>
+  <w:style w:type="paragraph" w:styleId="Ttulo2">
+    <w:name w:val="heading 2"/>
+    <w:basedOn w:val="Normal"/>
+    <w:link w:val="Ttulo2Char"/>
+    <w:uiPriority w:val="9"/>
+    <w:qFormat/>
+    <w:rsid w:val="009A22C1"/>
+    <w:pPr>
+      <w:spacing w:before="100" w:beforeAutospacing="1" w:after="100" w:afterAutospacing="1" w:line="240" w:lineRule="auto"/>
+      <w:outlineLvl w:val="1"/>
+    </w:pPr>
+    <w:rPr>
+      <w:rFonts w:ascii="Times New Roman" w:eastAsia="Times New Roman" w:hAnsi="Times New Roman" w:cs="Times New Roman"/>
+      <w:b/>
+      <w:bCs/>
+      <w:sz w:val="36"/>
+      <w:szCs w:val="36"/>
+      <w:lang w:eastAsia="pt-BR"/>
+    </w:rPr>
+  </w:style>
   <w:style w:type="paragraph" w:styleId="Ttulo3">
     <w:name w:val="heading 3"/>
     <w:basedOn w:val="Normal"/>
@@ -1275,6 +2965,103 @@
       <w:ind w:left="720"/>
       <w:contextualSpacing/>
     </w:pPr>
+  </w:style>
+  <w:style w:type="paragraph" w:styleId="NormalWeb">
+    <w:name w:val="Normal (Web)"/>
+    <w:basedOn w:val="Normal"/>
+    <w:uiPriority w:val="99"/>
+    <w:semiHidden/>
+    <w:unhideWhenUsed/>
+    <w:rsid w:val="0062136D"/>
+    <w:pPr>
+      <w:spacing w:before="100" w:beforeAutospacing="1" w:after="100" w:afterAutospacing="1" w:line="240" w:lineRule="auto"/>
+    </w:pPr>
+    <w:rPr>
+      <w:rFonts w:ascii="Times New Roman" w:eastAsia="Times New Roman" w:hAnsi="Times New Roman" w:cs="Times New Roman"/>
+      <w:sz w:val="24"/>
+      <w:szCs w:val="24"/>
+      <w:lang w:eastAsia="pt-BR"/>
+    </w:rPr>
+  </w:style>
+  <w:style w:type="paragraph" w:styleId="Pr-formataoHTML">
+    <w:name w:val="HTML Preformatted"/>
+    <w:basedOn w:val="Normal"/>
+    <w:link w:val="Pr-formataoHTMLChar"/>
+    <w:uiPriority w:val="99"/>
+    <w:semiHidden/>
+    <w:unhideWhenUsed/>
+    <w:rsid w:val="0062136D"/>
+    <w:pPr>
+      <w:tabs>
+        <w:tab w:val="left" w:pos="916"/>
+        <w:tab w:val="left" w:pos="1832"/>
+        <w:tab w:val="left" w:pos="2748"/>
+        <w:tab w:val="left" w:pos="3664"/>
+        <w:tab w:val="left" w:pos="4580"/>
+        <w:tab w:val="left" w:pos="5496"/>
+        <w:tab w:val="left" w:pos="6412"/>
+        <w:tab w:val="left" w:pos="7328"/>
+        <w:tab w:val="left" w:pos="8244"/>
+        <w:tab w:val="left" w:pos="9160"/>
+        <w:tab w:val="left" w:pos="10076"/>
+        <w:tab w:val="left" w:pos="10992"/>
+        <w:tab w:val="left" w:pos="11908"/>
+        <w:tab w:val="left" w:pos="12824"/>
+        <w:tab w:val="left" w:pos="13740"/>
+        <w:tab w:val="left" w:pos="14656"/>
+      </w:tabs>
+      <w:spacing w:after="0" w:line="240" w:lineRule="auto"/>
+    </w:pPr>
+    <w:rPr>
+      <w:rFonts w:ascii="Courier New" w:eastAsia="Times New Roman" w:hAnsi="Courier New" w:cs="Courier New"/>
+      <w:sz w:val="20"/>
+      <w:szCs w:val="20"/>
+      <w:lang w:eastAsia="pt-BR"/>
+    </w:rPr>
+  </w:style>
+  <w:style w:type="character" w:customStyle="1" w:styleId="Pr-formataoHTMLChar">
+    <w:name w:val="Pré-formatação HTML Char"/>
+    <w:basedOn w:val="Fontepargpadro"/>
+    <w:link w:val="Pr-formataoHTML"/>
+    <w:uiPriority w:val="99"/>
+    <w:semiHidden/>
+    <w:rsid w:val="0062136D"/>
+    <w:rPr>
+      <w:rFonts w:ascii="Courier New" w:eastAsia="Times New Roman" w:hAnsi="Courier New" w:cs="Courier New"/>
+      <w:sz w:val="20"/>
+      <w:szCs w:val="20"/>
+      <w:lang w:eastAsia="pt-BR"/>
+    </w:rPr>
+  </w:style>
+  <w:style w:type="character" w:customStyle="1" w:styleId="apple-converted-space">
+    <w:name w:val="apple-converted-space"/>
+    <w:basedOn w:val="Fontepargpadro"/>
+    <w:rsid w:val="0062136D"/>
+  </w:style>
+  <w:style w:type="character" w:customStyle="1" w:styleId="code">
+    <w:name w:val="code"/>
+    <w:basedOn w:val="Fontepargpadro"/>
+    <w:rsid w:val="0062136D"/>
+  </w:style>
+  <w:style w:type="character" w:customStyle="1" w:styleId="destaque2">
+    <w:name w:val="destaque2"/>
+    <w:basedOn w:val="Fontepargpadro"/>
+    <w:rsid w:val="0062136D"/>
+  </w:style>
+  <w:style w:type="character" w:customStyle="1" w:styleId="Ttulo2Char">
+    <w:name w:val="Título 2 Char"/>
+    <w:basedOn w:val="Fontepargpadro"/>
+    <w:link w:val="Ttulo2"/>
+    <w:uiPriority w:val="9"/>
+    <w:rsid w:val="009A22C1"/>
+    <w:rPr>
+      <w:rFonts w:ascii="Times New Roman" w:eastAsia="Times New Roman" w:hAnsi="Times New Roman" w:cs="Times New Roman"/>
+      <w:b/>
+      <w:bCs/>
+      <w:sz w:val="36"/>
+      <w:szCs w:val="36"/>
+      <w:lang w:eastAsia="pt-BR"/>
+    </w:rPr>
   </w:style>
 </w:styles>
 </file>

</xml_diff>